<commit_message>
Final Version V2.0 with GUI
</commit_message>
<xml_diff>
--- a/model/Report_Generated.docx
+++ b/model/Report_Generated.docx
@@ -1732,7 +1732,7 @@
           </w:tcPr>
           <w:p>
             <w:r>
-              <w:t>94.0</w:t>
+              <w:t>68.0</w:t>
             </w:r>
           </w:p>
         </w:tc>
@@ -2276,7 +2276,7 @@
           </w:tcPr>
           <w:p>
             <w:r>
-              <w:t>82</w:t>
+              <w:t>81</w:t>
             </w:r>
           </w:p>
         </w:tc>

</xml_diff>

<commit_message>
Final Version V3.0 Code Reformat
</commit_message>
<xml_diff>
--- a/model/Report_Generated.docx
+++ b/model/Report_Generated.docx
@@ -90,6 +90,162 @@
           </w:tcPr>
           <w:p>
             <w:r>
+              <w:t>张晨阳</w:t>
+            </w:r>
+          </w:p>
+        </w:tc>
+        <w:tc>
+          <w:tcPr>
+            <w:tcW w:type="dxa" w:w="1728"/>
+          </w:tcPr>
+          <w:p>
+            <w:r>
+              <w:t>201901</w:t>
+            </w:r>
+          </w:p>
+        </w:tc>
+        <w:tc>
+          <w:tcPr>
+            <w:tcW w:type="dxa" w:w="1728"/>
+          </w:tcPr>
+          <w:p>
+            <w:r>
+              <w:t>88.0</w:t>
+            </w:r>
+          </w:p>
+        </w:tc>
+        <w:tc>
+          <w:tcPr>
+            <w:tcW w:type="dxa" w:w="1728"/>
+          </w:tcPr>
+          <w:p>
+            <w:r>
+              <w:t>68.0</w:t>
+            </w:r>
+          </w:p>
+        </w:tc>
+        <w:tc>
+          <w:tcPr>
+            <w:tcW w:type="dxa" w:w="1728"/>
+          </w:tcPr>
+          <w:p>
+            <w:r>
+              <w:t>78.0</w:t>
+            </w:r>
+          </w:p>
+        </w:tc>
+      </w:tr>
+      <w:tr>
+        <w:tc>
+          <w:tcPr>
+            <w:tcW w:type="dxa" w:w="1728"/>
+          </w:tcPr>
+          <w:p>
+            <w:r>
+              <w:t>陶永胜</w:t>
+            </w:r>
+          </w:p>
+        </w:tc>
+        <w:tc>
+          <w:tcPr>
+            <w:tcW w:type="dxa" w:w="1728"/>
+          </w:tcPr>
+          <w:p>
+            <w:r>
+              <w:t>201916</w:t>
+            </w:r>
+          </w:p>
+        </w:tc>
+        <w:tc>
+          <w:tcPr>
+            <w:tcW w:type="dxa" w:w="1728"/>
+          </w:tcPr>
+          <w:p>
+            <w:r>
+              <w:t>98.0</w:t>
+            </w:r>
+          </w:p>
+        </w:tc>
+        <w:tc>
+          <w:tcPr>
+            <w:tcW w:type="dxa" w:w="1728"/>
+          </w:tcPr>
+          <w:p>
+            <w:r>
+              <w:t>95.0</w:t>
+            </w:r>
+          </w:p>
+        </w:tc>
+        <w:tc>
+          <w:tcPr>
+            <w:tcW w:type="dxa" w:w="1728"/>
+          </w:tcPr>
+          <w:p>
+            <w:r>
+              <w:t>90.0</w:t>
+            </w:r>
+          </w:p>
+        </w:tc>
+      </w:tr>
+      <w:tr>
+        <w:tc>
+          <w:tcPr>
+            <w:tcW w:type="dxa" w:w="1728"/>
+          </w:tcPr>
+          <w:p>
+            <w:r>
+              <w:t>王慧茹</w:t>
+            </w:r>
+          </w:p>
+        </w:tc>
+        <w:tc>
+          <w:tcPr>
+            <w:tcW w:type="dxa" w:w="1728"/>
+          </w:tcPr>
+          <w:p>
+            <w:r>
+              <w:t>201923</w:t>
+            </w:r>
+          </w:p>
+        </w:tc>
+        <w:tc>
+          <w:tcPr>
+            <w:tcW w:type="dxa" w:w="1728"/>
+          </w:tcPr>
+          <w:p>
+            <w:r>
+              <w:t>98.0</w:t>
+            </w:r>
+          </w:p>
+        </w:tc>
+        <w:tc>
+          <w:tcPr>
+            <w:tcW w:type="dxa" w:w="1728"/>
+          </w:tcPr>
+          <w:p>
+            <w:r>
+              <w:t>99.0</w:t>
+            </w:r>
+          </w:p>
+        </w:tc>
+        <w:tc>
+          <w:tcPr>
+            <w:tcW w:type="dxa" w:w="1728"/>
+          </w:tcPr>
+          <w:p>
+            <w:r>
+              <w:t>91.0</w:t>
+            </w:r>
+          </w:p>
+        </w:tc>
+      </w:tr>
+      <w:tr>
+        <w:tc>
+          <w:tcPr>
+            <w:tcW w:type="dxa" w:w="1728"/>
+          </w:tcPr>
+          <w:p>
+            <w:r>
               <w:t>华奕轩</w:t>
             </w:r>
           </w:p>
@@ -142,7 +298,7 @@
           </w:tcPr>
           <w:p>
             <w:r>
-              <w:t>蔡奕扬</w:t>
+              <w:t>霍懿昕</w:t>
             </w:r>
           </w:p>
         </w:tc>
@@ -152,7 +308,7 @@
           </w:tcPr>
           <w:p>
             <w:r>
-              <w:t>201902</w:t>
+              <w:t>201926</w:t>
             </w:r>
           </w:p>
         </w:tc>
@@ -162,7 +318,205 @@
           </w:tcPr>
           <w:p>
             <w:r>
-              <w:t>89.0</w:t>
+              <w:t>97.5</w:t>
+            </w:r>
+          </w:p>
+        </w:tc>
+        <w:tc>
+          <w:tcPr>
+            <w:tcW w:type="dxa" w:w="1728"/>
+          </w:tcPr>
+          <w:p>
+            <w:r>
+              <w:t>86.0</w:t>
+            </w:r>
+          </w:p>
+        </w:tc>
+        <w:tc>
+          <w:tcPr>
+            <w:tcW w:type="dxa" w:w="1728"/>
+          </w:tcPr>
+          <w:p>
+            <w:r>
+              <w:t>95.0</w:t>
+            </w:r>
+          </w:p>
+        </w:tc>
+      </w:tr>
+      <w:tr>
+        <w:tc>
+          <w:tcPr>
+            <w:tcW w:type="dxa" w:w="1728"/>
+          </w:tcPr>
+          <w:p>
+            <w:r>
+              <w:t>查宇航</w:t>
+            </w:r>
+          </w:p>
+        </w:tc>
+        <w:tc>
+          <w:tcPr>
+            <w:tcW w:type="dxa" w:w="1728"/>
+          </w:tcPr>
+          <w:p>
+            <w:r>
+              <w:t>201917</w:t>
+            </w:r>
+          </w:p>
+        </w:tc>
+        <w:tc>
+          <w:tcPr>
+            <w:tcW w:type="dxa" w:w="1728"/>
+          </w:tcPr>
+          <w:p>
+            <w:r>
+              <w:t>97.5</w:t>
+            </w:r>
+          </w:p>
+        </w:tc>
+        <w:tc>
+          <w:tcPr>
+            <w:tcW w:type="dxa" w:w="1728"/>
+          </w:tcPr>
+          <w:p>
+            <w:r>
+              <w:t>97.0</w:t>
+            </w:r>
+          </w:p>
+        </w:tc>
+        <w:tc>
+          <w:tcPr>
+            <w:tcW w:type="dxa" w:w="1728"/>
+          </w:tcPr>
+          <w:p>
+            <w:r>
+              <w:t>96.0</w:t>
+            </w:r>
+          </w:p>
+        </w:tc>
+      </w:tr>
+      <w:tr>
+        <w:tc>
+          <w:tcPr>
+            <w:tcW w:type="dxa" w:w="1728"/>
+          </w:tcPr>
+          <w:p>
+            <w:r>
+              <w:t>包静宜</w:t>
+            </w:r>
+          </w:p>
+        </w:tc>
+        <w:tc>
+          <w:tcPr>
+            <w:tcW w:type="dxa" w:w="1728"/>
+          </w:tcPr>
+          <w:p>
+            <w:r>
+              <w:t>201928</w:t>
+            </w:r>
+          </w:p>
+        </w:tc>
+        <w:tc>
+          <w:tcPr>
+            <w:tcW w:type="dxa" w:w="1728"/>
+          </w:tcPr>
+          <w:p>
+            <w:r>
+              <w:t>97.0</w:t>
+            </w:r>
+          </w:p>
+        </w:tc>
+        <w:tc>
+          <w:tcPr>
+            <w:tcW w:type="dxa" w:w="1728"/>
+          </w:tcPr>
+          <w:p>
+            <w:r>
+              <w:t>79.0</w:t>
+            </w:r>
+          </w:p>
+        </w:tc>
+        <w:tc>
+          <w:tcPr>
+            <w:tcW w:type="dxa" w:w="1728"/>
+          </w:tcPr>
+          <w:p>
+            <w:r>
+              <w:t>94.0</w:t>
+            </w:r>
+          </w:p>
+        </w:tc>
+      </w:tr>
+      <w:tr>
+        <w:tc>
+          <w:tcPr>
+            <w:tcW w:type="dxa" w:w="1728"/>
+          </w:tcPr>
+          <w:p>
+            <w:r>
+              <w:t>李文琪</w:t>
+            </w:r>
+          </w:p>
+        </w:tc>
+        <w:tc>
+          <w:tcPr>
+            <w:tcW w:type="dxa" w:w="1728"/>
+          </w:tcPr>
+          <w:p>
+            <w:r>
+              <w:t>201912</w:t>
+            </w:r>
+          </w:p>
+        </w:tc>
+        <w:tc>
+          <w:tcPr>
+            <w:tcW w:type="dxa" w:w="1728"/>
+          </w:tcPr>
+          <w:p>
+            <w:r>
+              <w:t>97.0</w:t>
+            </w:r>
+          </w:p>
+        </w:tc>
+        <w:tc>
+          <w:tcPr>
+            <w:tcW w:type="dxa" w:w="1728"/>
+          </w:tcPr>
+          <w:p>
+            <w:r>
+              <w:t>91.0</w:t>
+            </w:r>
+          </w:p>
+        </w:tc>
+        <w:tc>
+          <w:tcPr>
+            <w:tcW w:type="dxa" w:w="1728"/>
+          </w:tcPr>
+          <w:p>
+            <w:r>
+              <w:t>96.0</w:t>
+            </w:r>
+          </w:p>
+        </w:tc>
+      </w:tr>
+      <w:tr>
+        <w:tc>
+          <w:tcPr>
+            <w:tcW w:type="dxa" w:w="1728"/>
+          </w:tcPr>
+          <w:p>
+            <w:r>
+              <w:t>毛瑜彤</w:t>
+            </w:r>
+          </w:p>
+        </w:tc>
+        <w:tc>
+          <w:tcPr>
+            <w:tcW w:type="dxa" w:w="1728"/>
+          </w:tcPr>
+          <w:p>
+            <w:r>
+              <w:t>201925</w:t>
             </w:r>
           </w:p>
         </w:tc>
@@ -182,7 +536,537 @@
           </w:tcPr>
           <w:p>
             <w:r>
-              <w:t>98.0</w:t>
+              <w:t>96.0</w:t>
+            </w:r>
+          </w:p>
+        </w:tc>
+        <w:tc>
+          <w:tcPr>
+            <w:tcW w:type="dxa" w:w="1728"/>
+          </w:tcPr>
+          <w:p>
+            <w:r>
+              <w:t>91.0</w:t>
+            </w:r>
+          </w:p>
+        </w:tc>
+      </w:tr>
+      <w:tr>
+        <w:tc>
+          <w:tcPr>
+            <w:tcW w:type="dxa" w:w="1728"/>
+          </w:tcPr>
+          <w:p>
+            <w:r>
+              <w:t>钱梓暄</w:t>
+            </w:r>
+          </w:p>
+        </w:tc>
+        <w:tc>
+          <w:tcPr>
+            <w:tcW w:type="dxa" w:w="1728"/>
+          </w:tcPr>
+          <w:p>
+            <w:r>
+              <w:t>201932</w:t>
+            </w:r>
+          </w:p>
+        </w:tc>
+        <w:tc>
+          <w:tcPr>
+            <w:tcW w:type="dxa" w:w="1728"/>
+          </w:tcPr>
+          <w:p>
+            <w:r>
+              <w:t>96.0</w:t>
+            </w:r>
+          </w:p>
+        </w:tc>
+        <w:tc>
+          <w:tcPr>
+            <w:tcW w:type="dxa" w:w="1728"/>
+          </w:tcPr>
+          <w:p>
+            <w:r>
+              <w:t>97.0</w:t>
+            </w:r>
+          </w:p>
+        </w:tc>
+        <w:tc>
+          <w:tcPr>
+            <w:tcW w:type="dxa" w:w="1728"/>
+          </w:tcPr>
+          <w:p>
+            <w:r>
+              <w:t>96.0</w:t>
+            </w:r>
+          </w:p>
+        </w:tc>
+      </w:tr>
+      <w:tr>
+        <w:tc>
+          <w:tcPr>
+            <w:tcW w:type="dxa" w:w="1728"/>
+          </w:tcPr>
+          <w:p>
+            <w:r>
+              <w:t>刘可馨</w:t>
+            </w:r>
+          </w:p>
+        </w:tc>
+        <w:tc>
+          <w:tcPr>
+            <w:tcW w:type="dxa" w:w="1728"/>
+          </w:tcPr>
+          <w:p>
+            <w:r>
+              <w:t>201927</w:t>
+            </w:r>
+          </w:p>
+        </w:tc>
+        <w:tc>
+          <w:tcPr>
+            <w:tcW w:type="dxa" w:w="1728"/>
+          </w:tcPr>
+          <w:p>
+            <w:r>
+              <w:t>95.0</w:t>
+            </w:r>
+          </w:p>
+        </w:tc>
+        <w:tc>
+          <w:tcPr>
+            <w:tcW w:type="dxa" w:w="1728"/>
+          </w:tcPr>
+          <w:p>
+            <w:r>
+              <w:t>100.0</w:t>
+            </w:r>
+          </w:p>
+        </w:tc>
+        <w:tc>
+          <w:tcPr>
+            <w:tcW w:type="dxa" w:w="1728"/>
+          </w:tcPr>
+          <w:p>
+            <w:r>
+              <w:t>90.0</w:t>
+            </w:r>
+          </w:p>
+        </w:tc>
+      </w:tr>
+      <w:tr>
+        <w:tc>
+          <w:tcPr>
+            <w:tcW w:type="dxa" w:w="1728"/>
+          </w:tcPr>
+          <w:p>
+            <w:r>
+              <w:t>蒋梓昊</w:t>
+            </w:r>
+          </w:p>
+        </w:tc>
+        <w:tc>
+          <w:tcPr>
+            <w:tcW w:type="dxa" w:w="1728"/>
+          </w:tcPr>
+          <w:p>
+            <w:r>
+              <w:t>201907</w:t>
+            </w:r>
+          </w:p>
+        </w:tc>
+        <w:tc>
+          <w:tcPr>
+            <w:tcW w:type="dxa" w:w="1728"/>
+          </w:tcPr>
+          <w:p>
+            <w:r>
+              <w:t>94.5</w:t>
+            </w:r>
+          </w:p>
+        </w:tc>
+        <w:tc>
+          <w:tcPr>
+            <w:tcW w:type="dxa" w:w="1728"/>
+          </w:tcPr>
+          <w:p>
+            <w:r>
+              <w:t>97.0</w:t>
+            </w:r>
+          </w:p>
+        </w:tc>
+        <w:tc>
+          <w:tcPr>
+            <w:tcW w:type="dxa" w:w="1728"/>
+          </w:tcPr>
+          <w:p>
+            <w:r>
+              <w:t>72.0</w:t>
+            </w:r>
+          </w:p>
+        </w:tc>
+      </w:tr>
+      <w:tr>
+        <w:tc>
+          <w:tcPr>
+            <w:tcW w:type="dxa" w:w="1728"/>
+          </w:tcPr>
+          <w:p>
+            <w:r>
+              <w:t>葛逸玮</w:t>
+            </w:r>
+          </w:p>
+        </w:tc>
+        <w:tc>
+          <w:tcPr>
+            <w:tcW w:type="dxa" w:w="1728"/>
+          </w:tcPr>
+          <w:p>
+            <w:r>
+              <w:t>201920</w:t>
+            </w:r>
+          </w:p>
+        </w:tc>
+        <w:tc>
+          <w:tcPr>
+            <w:tcW w:type="dxa" w:w="1728"/>
+          </w:tcPr>
+          <w:p>
+            <w:r>
+              <w:t>94.5</w:t>
+            </w:r>
+          </w:p>
+        </w:tc>
+        <w:tc>
+          <w:tcPr>
+            <w:tcW w:type="dxa" w:w="1728"/>
+          </w:tcPr>
+          <w:p>
+            <w:r>
+              <w:t>77.0</w:t>
+            </w:r>
+          </w:p>
+        </w:tc>
+        <w:tc>
+          <w:tcPr>
+            <w:tcW w:type="dxa" w:w="1728"/>
+          </w:tcPr>
+          <w:p>
+            <w:r>
+              <w:t>94.0</w:t>
+            </w:r>
+          </w:p>
+        </w:tc>
+      </w:tr>
+      <w:tr>
+        <w:tc>
+          <w:tcPr>
+            <w:tcW w:type="dxa" w:w="1728"/>
+          </w:tcPr>
+          <w:p>
+            <w:r>
+              <w:t>王承彦</w:t>
+            </w:r>
+          </w:p>
+        </w:tc>
+        <w:tc>
+          <w:tcPr>
+            <w:tcW w:type="dxa" w:w="1728"/>
+          </w:tcPr>
+          <w:p>
+            <w:r>
+              <w:t>201910</w:t>
+            </w:r>
+          </w:p>
+        </w:tc>
+        <w:tc>
+          <w:tcPr>
+            <w:tcW w:type="dxa" w:w="1728"/>
+          </w:tcPr>
+          <w:p>
+            <w:r>
+              <w:t>94.5</w:t>
+            </w:r>
+          </w:p>
+        </w:tc>
+        <w:tc>
+          <w:tcPr>
+            <w:tcW w:type="dxa" w:w="1728"/>
+          </w:tcPr>
+          <w:p>
+            <w:r>
+              <w:t>90.0</w:t>
+            </w:r>
+          </w:p>
+        </w:tc>
+        <w:tc>
+          <w:tcPr>
+            <w:tcW w:type="dxa" w:w="1728"/>
+          </w:tcPr>
+          <w:p>
+            <w:r>
+              <w:t>96.0</w:t>
+            </w:r>
+          </w:p>
+        </w:tc>
+      </w:tr>
+      <w:tr>
+        <w:tc>
+          <w:tcPr>
+            <w:tcW w:type="dxa" w:w="1728"/>
+          </w:tcPr>
+          <w:p>
+            <w:r>
+              <w:t>朱国煜</w:t>
+            </w:r>
+          </w:p>
+        </w:tc>
+        <w:tc>
+          <w:tcPr>
+            <w:tcW w:type="dxa" w:w="1728"/>
+          </w:tcPr>
+          <w:p>
+            <w:r>
+              <w:t>201906</w:t>
+            </w:r>
+          </w:p>
+        </w:tc>
+        <w:tc>
+          <w:tcPr>
+            <w:tcW w:type="dxa" w:w="1728"/>
+          </w:tcPr>
+          <w:p>
+            <w:r>
+              <w:t>94.0</w:t>
+            </w:r>
+          </w:p>
+        </w:tc>
+        <w:tc>
+          <w:tcPr>
+            <w:tcW w:type="dxa" w:w="1728"/>
+          </w:tcPr>
+          <w:p>
+            <w:r>
+              <w:t>97.0</w:t>
+            </w:r>
+          </w:p>
+        </w:tc>
+        <w:tc>
+          <w:tcPr>
+            <w:tcW w:type="dxa" w:w="1728"/>
+          </w:tcPr>
+          <w:p>
+            <w:r>
+              <w:t>86.0</w:t>
+            </w:r>
+          </w:p>
+        </w:tc>
+      </w:tr>
+      <w:tr>
+        <w:tc>
+          <w:tcPr>
+            <w:tcW w:type="dxa" w:w="1728"/>
+          </w:tcPr>
+          <w:p>
+            <w:r>
+              <w:t>王斌臣</w:t>
+            </w:r>
+          </w:p>
+        </w:tc>
+        <w:tc>
+          <w:tcPr>
+            <w:tcW w:type="dxa" w:w="1728"/>
+          </w:tcPr>
+          <w:p>
+            <w:r>
+              <w:t>201903</w:t>
+            </w:r>
+          </w:p>
+        </w:tc>
+        <w:tc>
+          <w:tcPr>
+            <w:tcW w:type="dxa" w:w="1728"/>
+          </w:tcPr>
+          <w:p>
+            <w:r>
+              <w:t>93.5</w:t>
+            </w:r>
+          </w:p>
+        </w:tc>
+        <w:tc>
+          <w:tcPr>
+            <w:tcW w:type="dxa" w:w="1728"/>
+          </w:tcPr>
+          <w:p>
+            <w:r>
+              <w:t>94.0</w:t>
+            </w:r>
+          </w:p>
+        </w:tc>
+        <w:tc>
+          <w:tcPr>
+            <w:tcW w:type="dxa" w:w="1728"/>
+          </w:tcPr>
+          <w:p>
+            <w:r>
+              <w:t>90.0</w:t>
+            </w:r>
+          </w:p>
+        </w:tc>
+      </w:tr>
+      <w:tr>
+        <w:tc>
+          <w:tcPr>
+            <w:tcW w:type="dxa" w:w="1728"/>
+          </w:tcPr>
+          <w:p>
+            <w:r>
+              <w:t>沈一凡</w:t>
+            </w:r>
+          </w:p>
+        </w:tc>
+        <w:tc>
+          <w:tcPr>
+            <w:tcW w:type="dxa" w:w="1728"/>
+          </w:tcPr>
+          <w:p>
+            <w:r>
+              <w:t>201911</w:t>
+            </w:r>
+          </w:p>
+        </w:tc>
+        <w:tc>
+          <w:tcPr>
+            <w:tcW w:type="dxa" w:w="1728"/>
+          </w:tcPr>
+          <w:p>
+            <w:r>
+              <w:t>92.5</w:t>
+            </w:r>
+          </w:p>
+        </w:tc>
+        <w:tc>
+          <w:tcPr>
+            <w:tcW w:type="dxa" w:w="1728"/>
+          </w:tcPr>
+          <w:p>
+            <w:r>
+              <w:t>95.0</w:t>
+            </w:r>
+          </w:p>
+        </w:tc>
+        <w:tc>
+          <w:tcPr>
+            <w:tcW w:type="dxa" w:w="1728"/>
+          </w:tcPr>
+          <w:p>
+            <w:r>
+              <w:t>69.0</w:t>
+            </w:r>
+          </w:p>
+        </w:tc>
+      </w:tr>
+      <w:tr>
+        <w:tc>
+          <w:tcPr>
+            <w:tcW w:type="dxa" w:w="1728"/>
+          </w:tcPr>
+          <w:p>
+            <w:r>
+              <w:t>周越芊</w:t>
+            </w:r>
+          </w:p>
+        </w:tc>
+        <w:tc>
+          <w:tcPr>
+            <w:tcW w:type="dxa" w:w="1728"/>
+          </w:tcPr>
+          <w:p>
+            <w:r>
+              <w:t>201931</w:t>
+            </w:r>
+          </w:p>
+        </w:tc>
+        <w:tc>
+          <w:tcPr>
+            <w:tcW w:type="dxa" w:w="1728"/>
+          </w:tcPr>
+          <w:p>
+            <w:r>
+              <w:t>92.5</w:t>
+            </w:r>
+          </w:p>
+        </w:tc>
+        <w:tc>
+          <w:tcPr>
+            <w:tcW w:type="dxa" w:w="1728"/>
+          </w:tcPr>
+          <w:p>
+            <w:r>
+              <w:t>90.0</w:t>
+            </w:r>
+          </w:p>
+        </w:tc>
+        <w:tc>
+          <w:tcPr>
+            <w:tcW w:type="dxa" w:w="1728"/>
+          </w:tcPr>
+          <w:p>
+            <w:r>
+              <w:t>90.0</w:t>
+            </w:r>
+          </w:p>
+        </w:tc>
+      </w:tr>
+      <w:tr>
+        <w:tc>
+          <w:tcPr>
+            <w:tcW w:type="dxa" w:w="1728"/>
+          </w:tcPr>
+          <w:p>
+            <w:r>
+              <w:t>屠佳佳</w:t>
+            </w:r>
+          </w:p>
+        </w:tc>
+        <w:tc>
+          <w:tcPr>
+            <w:tcW w:type="dxa" w:w="1728"/>
+          </w:tcPr>
+          <w:p>
+            <w:r>
+              <w:t>201934</w:t>
+            </w:r>
+          </w:p>
+        </w:tc>
+        <w:tc>
+          <w:tcPr>
+            <w:tcW w:type="dxa" w:w="1728"/>
+          </w:tcPr>
+          <w:p>
+            <w:r>
+              <w:t>92.5</w:t>
+            </w:r>
+          </w:p>
+        </w:tc>
+        <w:tc>
+          <w:tcPr>
+            <w:tcW w:type="dxa" w:w="1728"/>
+          </w:tcPr>
+          <w:p>
+            <w:r>
+              <w:t>92.0</w:t>
+            </w:r>
+          </w:p>
+        </w:tc>
+        <w:tc>
+          <w:tcPr>
+            <w:tcW w:type="dxa" w:w="1728"/>
+          </w:tcPr>
+          <w:p>
+            <w:r>
+              <w:t>96.0</w:t>
             </w:r>
           </w:p>
         </w:tc>
@@ -246,7 +1130,7 @@
           </w:tcPr>
           <w:p>
             <w:r>
-              <w:t>王承彦</w:t>
+              <w:t>罗倩霞</w:t>
             </w:r>
           </w:p>
         </w:tc>
@@ -256,69 +1140,7 @@
           </w:tcPr>
           <w:p>
             <w:r>
-              <w:t>201910</w:t>
-            </w:r>
-          </w:p>
-        </w:tc>
-        <w:tc>
-          <w:tcPr>
-            <w:tcW w:type="dxa" w:w="1728"/>
-          </w:tcPr>
-          <w:p>
-            <w:r>
-              <w:t>94.5</w:t>
-            </w:r>
-          </w:p>
-        </w:tc>
-        <w:tc>
-          <w:tcPr>
-            <w:tcW w:type="dxa" w:w="1728"/>
-          </w:tcPr>
-          <w:p>
-            <w:r>
-              <w:t>90.0</w:t>
-            </w:r>
-          </w:p>
-        </w:tc>
-        <w:tc>
-          <w:tcPr>
-            <w:tcW w:type="dxa" w:w="1728"/>
-          </w:tcPr>
-          <w:p>
-            <w:r>
-              <w:t>96.0</w:t>
-            </w:r>
-          </w:p>
-        </w:tc>
-      </w:tr>
-      <w:tr>
-        <w:tc>
-          <w:tcPr>
-            <w:tcW w:type="dxa" w:w="1728"/>
-          </w:tcPr>
-          <w:p>
-            <w:r>
-              <w:t>李文琪</w:t>
-            </w:r>
-          </w:p>
-        </w:tc>
-        <w:tc>
-          <w:tcPr>
-            <w:tcW w:type="dxa" w:w="1728"/>
-          </w:tcPr>
-          <w:p>
-            <w:r>
-              <w:t>201912</w:t>
-            </w:r>
-          </w:p>
-        </w:tc>
-        <w:tc>
-          <w:tcPr>
-            <w:tcW w:type="dxa" w:w="1728"/>
-          </w:tcPr>
-          <w:p>
-            <w:r>
-              <w:t>97.0</w:t>
+              <w:t>201924</w:t>
             </w:r>
           </w:p>
         </w:tc>
@@ -338,445 +1160,7 @@
           </w:tcPr>
           <w:p>
             <w:r>
-              <w:t>96.0</w:t>
-            </w:r>
-          </w:p>
-        </w:tc>
-      </w:tr>
-      <w:tr>
-        <w:tc>
-          <w:tcPr>
-            <w:tcW w:type="dxa" w:w="1728"/>
-          </w:tcPr>
-          <w:p>
-            <w:r>
-              <w:t>屠佳佳</w:t>
-            </w:r>
-          </w:p>
-        </w:tc>
-        <w:tc>
-          <w:tcPr>
-            <w:tcW w:type="dxa" w:w="1728"/>
-          </w:tcPr>
-          <w:p>
-            <w:r>
-              <w:t>201934</w:t>
-            </w:r>
-          </w:p>
-        </w:tc>
-        <w:tc>
-          <w:tcPr>
-            <w:tcW w:type="dxa" w:w="1728"/>
-          </w:tcPr>
-          <w:p>
-            <w:r>
-              <w:t>92.5</w:t>
-            </w:r>
-          </w:p>
-        </w:tc>
-        <w:tc>
-          <w:tcPr>
-            <w:tcW w:type="dxa" w:w="1728"/>
-          </w:tcPr>
-          <w:p>
-            <w:r>
-              <w:t>92.0</w:t>
-            </w:r>
-          </w:p>
-        </w:tc>
-        <w:tc>
-          <w:tcPr>
-            <w:tcW w:type="dxa" w:w="1728"/>
-          </w:tcPr>
-          <w:p>
-            <w:r>
-              <w:t>96.0</w:t>
-            </w:r>
-          </w:p>
-        </w:tc>
-      </w:tr>
-      <w:tr>
-        <w:tc>
-          <w:tcPr>
-            <w:tcW w:type="dxa" w:w="1728"/>
-          </w:tcPr>
-          <w:p>
-            <w:r>
-              <w:t>钱梓暄</w:t>
-            </w:r>
-          </w:p>
-        </w:tc>
-        <w:tc>
-          <w:tcPr>
-            <w:tcW w:type="dxa" w:w="1728"/>
-          </w:tcPr>
-          <w:p>
-            <w:r>
-              <w:t>201932</w:t>
-            </w:r>
-          </w:p>
-        </w:tc>
-        <w:tc>
-          <w:tcPr>
-            <w:tcW w:type="dxa" w:w="1728"/>
-          </w:tcPr>
-          <w:p>
-            <w:r>
-              <w:t>96.0</w:t>
-            </w:r>
-          </w:p>
-        </w:tc>
-        <w:tc>
-          <w:tcPr>
-            <w:tcW w:type="dxa" w:w="1728"/>
-          </w:tcPr>
-          <w:p>
-            <w:r>
-              <w:t>97.0</w:t>
-            </w:r>
-          </w:p>
-        </w:tc>
-        <w:tc>
-          <w:tcPr>
-            <w:tcW w:type="dxa" w:w="1728"/>
-          </w:tcPr>
-          <w:p>
-            <w:r>
-              <w:t>96.0</w:t>
-            </w:r>
-          </w:p>
-        </w:tc>
-      </w:tr>
-      <w:tr>
-        <w:tc>
-          <w:tcPr>
-            <w:tcW w:type="dxa" w:w="1728"/>
-          </w:tcPr>
-          <w:p>
-            <w:r>
-              <w:t>查宇航</w:t>
-            </w:r>
-          </w:p>
-        </w:tc>
-        <w:tc>
-          <w:tcPr>
-            <w:tcW w:type="dxa" w:w="1728"/>
-          </w:tcPr>
-          <w:p>
-            <w:r>
-              <w:t>201917</w:t>
-            </w:r>
-          </w:p>
-        </w:tc>
-        <w:tc>
-          <w:tcPr>
-            <w:tcW w:type="dxa" w:w="1728"/>
-          </w:tcPr>
-          <w:p>
-            <w:r>
-              <w:t>97.5</w:t>
-            </w:r>
-          </w:p>
-        </w:tc>
-        <w:tc>
-          <w:tcPr>
-            <w:tcW w:type="dxa" w:w="1728"/>
-          </w:tcPr>
-          <w:p>
-            <w:r>
-              <w:t>97.0</w:t>
-            </w:r>
-          </w:p>
-        </w:tc>
-        <w:tc>
-          <w:tcPr>
-            <w:tcW w:type="dxa" w:w="1728"/>
-          </w:tcPr>
-          <w:p>
-            <w:r>
-              <w:t>96.0</w:t>
-            </w:r>
-          </w:p>
-        </w:tc>
-      </w:tr>
-      <w:tr>
-        <w:tc>
-          <w:tcPr>
-            <w:tcW w:type="dxa" w:w="1728"/>
-          </w:tcPr>
-          <w:p>
-            <w:r>
-              <w:t>霍懿昕</w:t>
-            </w:r>
-          </w:p>
-        </w:tc>
-        <w:tc>
-          <w:tcPr>
-            <w:tcW w:type="dxa" w:w="1728"/>
-          </w:tcPr>
-          <w:p>
-            <w:r>
-              <w:t>201926</w:t>
-            </w:r>
-          </w:p>
-        </w:tc>
-        <w:tc>
-          <w:tcPr>
-            <w:tcW w:type="dxa" w:w="1728"/>
-          </w:tcPr>
-          <w:p>
-            <w:r>
-              <w:t>97.5</w:t>
-            </w:r>
-          </w:p>
-        </w:tc>
-        <w:tc>
-          <w:tcPr>
-            <w:tcW w:type="dxa" w:w="1728"/>
-          </w:tcPr>
-          <w:p>
-            <w:r>
-              <w:t>86.0</w:t>
-            </w:r>
-          </w:p>
-        </w:tc>
-        <w:tc>
-          <w:tcPr>
-            <w:tcW w:type="dxa" w:w="1728"/>
-          </w:tcPr>
-          <w:p>
-            <w:r>
-              <w:t>95.0</w:t>
-            </w:r>
-          </w:p>
-        </w:tc>
-      </w:tr>
-      <w:tr>
-        <w:tc>
-          <w:tcPr>
-            <w:tcW w:type="dxa" w:w="1728"/>
-          </w:tcPr>
-          <w:p>
-            <w:r>
-              <w:t>葛逸玮</w:t>
-            </w:r>
-          </w:p>
-        </w:tc>
-        <w:tc>
-          <w:tcPr>
-            <w:tcW w:type="dxa" w:w="1728"/>
-          </w:tcPr>
-          <w:p>
-            <w:r>
-              <w:t>201920</w:t>
-            </w:r>
-          </w:p>
-        </w:tc>
-        <w:tc>
-          <w:tcPr>
-            <w:tcW w:type="dxa" w:w="1728"/>
-          </w:tcPr>
-          <w:p>
-            <w:r>
-              <w:t>94.5</w:t>
-            </w:r>
-          </w:p>
-        </w:tc>
-        <w:tc>
-          <w:tcPr>
-            <w:tcW w:type="dxa" w:w="1728"/>
-          </w:tcPr>
-          <w:p>
-            <w:r>
-              <w:t>77.0</w:t>
-            </w:r>
-          </w:p>
-        </w:tc>
-        <w:tc>
-          <w:tcPr>
-            <w:tcW w:type="dxa" w:w="1728"/>
-          </w:tcPr>
-          <w:p>
-            <w:r>
-              <w:t>94.0</w:t>
-            </w:r>
-          </w:p>
-        </w:tc>
-      </w:tr>
-      <w:tr>
-        <w:tc>
-          <w:tcPr>
-            <w:tcW w:type="dxa" w:w="1728"/>
-          </w:tcPr>
-          <w:p>
-            <w:r>
-              <w:t>包静宜</w:t>
-            </w:r>
-          </w:p>
-        </w:tc>
-        <w:tc>
-          <w:tcPr>
-            <w:tcW w:type="dxa" w:w="1728"/>
-          </w:tcPr>
-          <w:p>
-            <w:r>
-              <w:t>201928</w:t>
-            </w:r>
-          </w:p>
-        </w:tc>
-        <w:tc>
-          <w:tcPr>
-            <w:tcW w:type="dxa" w:w="1728"/>
-          </w:tcPr>
-          <w:p>
-            <w:r>
-              <w:t>97.0</w:t>
-            </w:r>
-          </w:p>
-        </w:tc>
-        <w:tc>
-          <w:tcPr>
-            <w:tcW w:type="dxa" w:w="1728"/>
-          </w:tcPr>
-          <w:p>
-            <w:r>
-              <w:t>79.0</w:t>
-            </w:r>
-          </w:p>
-        </w:tc>
-        <w:tc>
-          <w:tcPr>
-            <w:tcW w:type="dxa" w:w="1728"/>
-          </w:tcPr>
-          <w:p>
-            <w:r>
-              <w:t>94.0</w:t>
-            </w:r>
-          </w:p>
-        </w:tc>
-      </w:tr>
-      <w:tr>
-        <w:tc>
-          <w:tcPr>
-            <w:tcW w:type="dxa" w:w="1728"/>
-          </w:tcPr>
-          <w:p>
-            <w:r>
-              <w:t>杨之文</w:t>
-            </w:r>
-          </w:p>
-        </w:tc>
-        <w:tc>
-          <w:tcPr>
-            <w:tcW w:type="dxa" w:w="1728"/>
-          </w:tcPr>
-          <w:p>
-            <w:r>
-              <w:t>201929</w:t>
-            </w:r>
-          </w:p>
-        </w:tc>
-        <w:tc>
-          <w:tcPr>
-            <w:tcW w:type="dxa" w:w="1728"/>
-          </w:tcPr>
-          <w:p>
-            <w:r>
-              <w:t>68.0</w:t>
-            </w:r>
-          </w:p>
-        </w:tc>
-        <w:tc>
-          <w:tcPr>
-            <w:tcW w:type="dxa" w:w="1728"/>
-          </w:tcPr>
-          <w:p>
-            <w:r>
-              <w:t>93.0</w:t>
-            </w:r>
-          </w:p>
-        </w:tc>
-        <w:tc>
-          <w:tcPr>
-            <w:tcW w:type="dxa" w:w="1728"/>
-          </w:tcPr>
-          <w:p>
-            <w:r>
-              <w:t>93.0</w:t>
-            </w:r>
-          </w:p>
-        </w:tc>
-      </w:tr>
-      <w:tr>
-        <w:tc>
-          <w:tcPr>
-            <w:tcW w:type="dxa" w:w="1728"/>
-          </w:tcPr>
-          <w:p>
-            <w:r>
-              <w:t>周智宸</w:t>
-            </w:r>
-          </w:p>
-        </w:tc>
-        <w:tc>
-          <w:tcPr>
-            <w:tcW w:type="dxa" w:w="1728"/>
-          </w:tcPr>
-          <w:p>
-            <w:r>
-              <w:t>201909</w:t>
-            </w:r>
-          </w:p>
-        </w:tc>
-        <w:tc>
-          <w:tcPr>
-            <w:tcW w:type="dxa" w:w="1728"/>
-          </w:tcPr>
-          <w:p>
-            <w:r>
-              <w:t>85.0</w:t>
-            </w:r>
-          </w:p>
-        </w:tc>
-        <w:tc>
-          <w:tcPr>
-            <w:tcW w:type="dxa" w:w="1728"/>
-          </w:tcPr>
-          <w:p>
-            <w:r>
-              <w:t>68.0</w:t>
-            </w:r>
-          </w:p>
-        </w:tc>
-        <w:tc>
-          <w:tcPr>
-            <w:tcW w:type="dxa" w:w="1728"/>
-          </w:tcPr>
-          <w:p>
-            <w:r>
-              <w:t>92.0</w:t>
-            </w:r>
-          </w:p>
-        </w:tc>
-      </w:tr>
-      <w:tr>
-        <w:tc>
-          <w:tcPr>
-            <w:tcW w:type="dxa" w:w="1728"/>
-          </w:tcPr>
-          <w:p>
-            <w:r>
-              <w:t>席庆</w:t>
-            </w:r>
-          </w:p>
-        </w:tc>
-        <w:tc>
-          <w:tcPr>
-            <w:tcW w:type="dxa" w:w="1728"/>
-          </w:tcPr>
-          <w:p>
-            <w:r>
-              <w:t>201908</w:t>
+              <w:t>87.0</w:t>
             </w:r>
           </w:p>
         </w:tc>
@@ -787,442 +1171,6 @@
           <w:p>
             <w:r>
               <w:t>83.0</w:t>
-            </w:r>
-          </w:p>
-        </w:tc>
-        <w:tc>
-          <w:tcPr>
-            <w:tcW w:type="dxa" w:w="1728"/>
-          </w:tcPr>
-          <w:p>
-            <w:r>
-              <w:t>77.0</w:t>
-            </w:r>
-          </w:p>
-        </w:tc>
-        <w:tc>
-          <w:tcPr>
-            <w:tcW w:type="dxa" w:w="1728"/>
-          </w:tcPr>
-          <w:p>
-            <w:r>
-              <w:t>92.0</w:t>
-            </w:r>
-          </w:p>
-        </w:tc>
-      </w:tr>
-      <w:tr>
-        <w:tc>
-          <w:tcPr>
-            <w:tcW w:type="dxa" w:w="1728"/>
-          </w:tcPr>
-          <w:p>
-            <w:r>
-              <w:t>戴逸辰</w:t>
-            </w:r>
-          </w:p>
-        </w:tc>
-        <w:tc>
-          <w:tcPr>
-            <w:tcW w:type="dxa" w:w="1728"/>
-          </w:tcPr>
-          <w:p>
-            <w:r>
-              <w:t>201922</w:t>
-            </w:r>
-          </w:p>
-        </w:tc>
-        <w:tc>
-          <w:tcPr>
-            <w:tcW w:type="dxa" w:w="1728"/>
-          </w:tcPr>
-          <w:p>
-            <w:r>
-              <w:t>65.0</w:t>
-            </w:r>
-          </w:p>
-        </w:tc>
-        <w:tc>
-          <w:tcPr>
-            <w:tcW w:type="dxa" w:w="1728"/>
-          </w:tcPr>
-          <w:p>
-            <w:r>
-              <w:t>93.0</w:t>
-            </w:r>
-          </w:p>
-        </w:tc>
-        <w:tc>
-          <w:tcPr>
-            <w:tcW w:type="dxa" w:w="1728"/>
-          </w:tcPr>
-          <w:p>
-            <w:r>
-              <w:t>91.0</w:t>
-            </w:r>
-          </w:p>
-        </w:tc>
-      </w:tr>
-      <w:tr>
-        <w:tc>
-          <w:tcPr>
-            <w:tcW w:type="dxa" w:w="1728"/>
-          </w:tcPr>
-          <w:p>
-            <w:r>
-              <w:t>毛瑜彤</w:t>
-            </w:r>
-          </w:p>
-        </w:tc>
-        <w:tc>
-          <w:tcPr>
-            <w:tcW w:type="dxa" w:w="1728"/>
-          </w:tcPr>
-          <w:p>
-            <w:r>
-              <w:t>201925</w:t>
-            </w:r>
-          </w:p>
-        </w:tc>
-        <w:tc>
-          <w:tcPr>
-            <w:tcW w:type="dxa" w:w="1728"/>
-          </w:tcPr>
-          <w:p>
-            <w:r>
-              <w:t>96.0</w:t>
-            </w:r>
-          </w:p>
-        </w:tc>
-        <w:tc>
-          <w:tcPr>
-            <w:tcW w:type="dxa" w:w="1728"/>
-          </w:tcPr>
-          <w:p>
-            <w:r>
-              <w:t>96.0</w:t>
-            </w:r>
-          </w:p>
-        </w:tc>
-        <w:tc>
-          <w:tcPr>
-            <w:tcW w:type="dxa" w:w="1728"/>
-          </w:tcPr>
-          <w:p>
-            <w:r>
-              <w:t>91.0</w:t>
-            </w:r>
-          </w:p>
-        </w:tc>
-      </w:tr>
-      <w:tr>
-        <w:tc>
-          <w:tcPr>
-            <w:tcW w:type="dxa" w:w="1728"/>
-          </w:tcPr>
-          <w:p>
-            <w:r>
-              <w:t>王慧茹</w:t>
-            </w:r>
-          </w:p>
-        </w:tc>
-        <w:tc>
-          <w:tcPr>
-            <w:tcW w:type="dxa" w:w="1728"/>
-          </w:tcPr>
-          <w:p>
-            <w:r>
-              <w:t>201923</w:t>
-            </w:r>
-          </w:p>
-        </w:tc>
-        <w:tc>
-          <w:tcPr>
-            <w:tcW w:type="dxa" w:w="1728"/>
-          </w:tcPr>
-          <w:p>
-            <w:r>
-              <w:t>98.0</w:t>
-            </w:r>
-          </w:p>
-        </w:tc>
-        <w:tc>
-          <w:tcPr>
-            <w:tcW w:type="dxa" w:w="1728"/>
-          </w:tcPr>
-          <w:p>
-            <w:r>
-              <w:t>99.0</w:t>
-            </w:r>
-          </w:p>
-        </w:tc>
-        <w:tc>
-          <w:tcPr>
-            <w:tcW w:type="dxa" w:w="1728"/>
-          </w:tcPr>
-          <w:p>
-            <w:r>
-              <w:t>91.0</w:t>
-            </w:r>
-          </w:p>
-        </w:tc>
-      </w:tr>
-      <w:tr>
-        <w:tc>
-          <w:tcPr>
-            <w:tcW w:type="dxa" w:w="1728"/>
-          </w:tcPr>
-          <w:p>
-            <w:r>
-              <w:t>金佳琪</w:t>
-            </w:r>
-          </w:p>
-        </w:tc>
-        <w:tc>
-          <w:tcPr>
-            <w:tcW w:type="dxa" w:w="1728"/>
-          </w:tcPr>
-          <w:p>
-            <w:r>
-              <w:t>201937</w:t>
-            </w:r>
-          </w:p>
-        </w:tc>
-        <w:tc>
-          <w:tcPr>
-            <w:tcW w:type="dxa" w:w="1728"/>
-          </w:tcPr>
-          <w:p>
-            <w:r>
-              <w:t>86.0</w:t>
-            </w:r>
-          </w:p>
-        </w:tc>
-        <w:tc>
-          <w:tcPr>
-            <w:tcW w:type="dxa" w:w="1728"/>
-          </w:tcPr>
-          <w:p>
-            <w:r>
-              <w:t>88.0</w:t>
-            </w:r>
-          </w:p>
-        </w:tc>
-        <w:tc>
-          <w:tcPr>
-            <w:tcW w:type="dxa" w:w="1728"/>
-          </w:tcPr>
-          <w:p>
-            <w:r>
-              <w:t>90.0</w:t>
-            </w:r>
-          </w:p>
-        </w:tc>
-      </w:tr>
-      <w:tr>
-        <w:tc>
-          <w:tcPr>
-            <w:tcW w:type="dxa" w:w="1728"/>
-          </w:tcPr>
-          <w:p>
-            <w:r>
-              <w:t>周越芊</w:t>
-            </w:r>
-          </w:p>
-        </w:tc>
-        <w:tc>
-          <w:tcPr>
-            <w:tcW w:type="dxa" w:w="1728"/>
-          </w:tcPr>
-          <w:p>
-            <w:r>
-              <w:t>201931</w:t>
-            </w:r>
-          </w:p>
-        </w:tc>
-        <w:tc>
-          <w:tcPr>
-            <w:tcW w:type="dxa" w:w="1728"/>
-          </w:tcPr>
-          <w:p>
-            <w:r>
-              <w:t>92.5</w:t>
-            </w:r>
-          </w:p>
-        </w:tc>
-        <w:tc>
-          <w:tcPr>
-            <w:tcW w:type="dxa" w:w="1728"/>
-          </w:tcPr>
-          <w:p>
-            <w:r>
-              <w:t>90.0</w:t>
-            </w:r>
-          </w:p>
-        </w:tc>
-        <w:tc>
-          <w:tcPr>
-            <w:tcW w:type="dxa" w:w="1728"/>
-          </w:tcPr>
-          <w:p>
-            <w:r>
-              <w:t>90.0</w:t>
-            </w:r>
-          </w:p>
-        </w:tc>
-      </w:tr>
-      <w:tr>
-        <w:tc>
-          <w:tcPr>
-            <w:tcW w:type="dxa" w:w="1728"/>
-          </w:tcPr>
-          <w:p>
-            <w:r>
-              <w:t>王斌臣</w:t>
-            </w:r>
-          </w:p>
-        </w:tc>
-        <w:tc>
-          <w:tcPr>
-            <w:tcW w:type="dxa" w:w="1728"/>
-          </w:tcPr>
-          <w:p>
-            <w:r>
-              <w:t>201903</w:t>
-            </w:r>
-          </w:p>
-        </w:tc>
-        <w:tc>
-          <w:tcPr>
-            <w:tcW w:type="dxa" w:w="1728"/>
-          </w:tcPr>
-          <w:p>
-            <w:r>
-              <w:t>93.5</w:t>
-            </w:r>
-          </w:p>
-        </w:tc>
-        <w:tc>
-          <w:tcPr>
-            <w:tcW w:type="dxa" w:w="1728"/>
-          </w:tcPr>
-          <w:p>
-            <w:r>
-              <w:t>94.0</w:t>
-            </w:r>
-          </w:p>
-        </w:tc>
-        <w:tc>
-          <w:tcPr>
-            <w:tcW w:type="dxa" w:w="1728"/>
-          </w:tcPr>
-          <w:p>
-            <w:r>
-              <w:t>90.0</w:t>
-            </w:r>
-          </w:p>
-        </w:tc>
-      </w:tr>
-      <w:tr>
-        <w:tc>
-          <w:tcPr>
-            <w:tcW w:type="dxa" w:w="1728"/>
-          </w:tcPr>
-          <w:p>
-            <w:r>
-              <w:t>陶永胜</w:t>
-            </w:r>
-          </w:p>
-        </w:tc>
-        <w:tc>
-          <w:tcPr>
-            <w:tcW w:type="dxa" w:w="1728"/>
-          </w:tcPr>
-          <w:p>
-            <w:r>
-              <w:t>201916</w:t>
-            </w:r>
-          </w:p>
-        </w:tc>
-        <w:tc>
-          <w:tcPr>
-            <w:tcW w:type="dxa" w:w="1728"/>
-          </w:tcPr>
-          <w:p>
-            <w:r>
-              <w:t>98.0</w:t>
-            </w:r>
-          </w:p>
-        </w:tc>
-        <w:tc>
-          <w:tcPr>
-            <w:tcW w:type="dxa" w:w="1728"/>
-          </w:tcPr>
-          <w:p>
-            <w:r>
-              <w:t>95.0</w:t>
-            </w:r>
-          </w:p>
-        </w:tc>
-        <w:tc>
-          <w:tcPr>
-            <w:tcW w:type="dxa" w:w="1728"/>
-          </w:tcPr>
-          <w:p>
-            <w:r>
-              <w:t>90.0</w:t>
-            </w:r>
-          </w:p>
-        </w:tc>
-      </w:tr>
-      <w:tr>
-        <w:tc>
-          <w:tcPr>
-            <w:tcW w:type="dxa" w:w="1728"/>
-          </w:tcPr>
-          <w:p>
-            <w:r>
-              <w:t>刘可馨</w:t>
-            </w:r>
-          </w:p>
-        </w:tc>
-        <w:tc>
-          <w:tcPr>
-            <w:tcW w:type="dxa" w:w="1728"/>
-          </w:tcPr>
-          <w:p>
-            <w:r>
-              <w:t>201927</w:t>
-            </w:r>
-          </w:p>
-        </w:tc>
-        <w:tc>
-          <w:tcPr>
-            <w:tcW w:type="dxa" w:w="1728"/>
-          </w:tcPr>
-          <w:p>
-            <w:r>
-              <w:t>95.0</w:t>
-            </w:r>
-          </w:p>
-        </w:tc>
-        <w:tc>
-          <w:tcPr>
-            <w:tcW w:type="dxa" w:w="1728"/>
-          </w:tcPr>
-          <w:p>
-            <w:r>
-              <w:t>100.0</w:t>
-            </w:r>
-          </w:p>
-        </w:tc>
-        <w:tc>
-          <w:tcPr>
-            <w:tcW w:type="dxa" w:w="1728"/>
-          </w:tcPr>
-          <w:p>
-            <w:r>
-              <w:t>90.0</w:t>
             </w:r>
           </w:p>
         </w:tc>
@@ -1286,110 +1234,6 @@
           </w:tcPr>
           <w:p>
             <w:r>
-              <w:t>潘音琪</w:t>
-            </w:r>
-          </w:p>
-        </w:tc>
-        <w:tc>
-          <w:tcPr>
-            <w:tcW w:type="dxa" w:w="1728"/>
-          </w:tcPr>
-          <w:p>
-            <w:r>
-              <w:t>201936</w:t>
-            </w:r>
-          </w:p>
-        </w:tc>
-        <w:tc>
-          <w:tcPr>
-            <w:tcW w:type="dxa" w:w="1728"/>
-          </w:tcPr>
-          <w:p>
-            <w:r>
-              <w:t>88.5</w:t>
-            </w:r>
-          </w:p>
-        </w:tc>
-        <w:tc>
-          <w:tcPr>
-            <w:tcW w:type="dxa" w:w="1728"/>
-          </w:tcPr>
-          <w:p>
-            <w:r>
-              <w:t>79.0</w:t>
-            </w:r>
-          </w:p>
-        </w:tc>
-        <w:tc>
-          <w:tcPr>
-            <w:tcW w:type="dxa" w:w="1728"/>
-          </w:tcPr>
-          <w:p>
-            <w:r>
-              <w:t>87.0</w:t>
-            </w:r>
-          </w:p>
-        </w:tc>
-      </w:tr>
-      <w:tr>
-        <w:tc>
-          <w:tcPr>
-            <w:tcW w:type="dxa" w:w="1728"/>
-          </w:tcPr>
-          <w:p>
-            <w:r>
-              <w:t>邹锐</w:t>
-            </w:r>
-          </w:p>
-        </w:tc>
-        <w:tc>
-          <w:tcPr>
-            <w:tcW w:type="dxa" w:w="1728"/>
-          </w:tcPr>
-          <w:p>
-            <w:r>
-              <w:t>201919</w:t>
-            </w:r>
-          </w:p>
-        </w:tc>
-        <w:tc>
-          <w:tcPr>
-            <w:tcW w:type="dxa" w:w="1728"/>
-          </w:tcPr>
-          <w:p>
-            <w:r>
-              <w:t>86.5</w:t>
-            </w:r>
-          </w:p>
-        </w:tc>
-        <w:tc>
-          <w:tcPr>
-            <w:tcW w:type="dxa" w:w="1728"/>
-          </w:tcPr>
-          <w:p>
-            <w:r>
-              <w:t>81.0</w:t>
-            </w:r>
-          </w:p>
-        </w:tc>
-        <w:tc>
-          <w:tcPr>
-            <w:tcW w:type="dxa" w:w="1728"/>
-          </w:tcPr>
-          <w:p>
-            <w:r>
-              <w:t>86.0</w:t>
-            </w:r>
-          </w:p>
-        </w:tc>
-      </w:tr>
-      <w:tr>
-        <w:tc>
-          <w:tcPr>
-            <w:tcW w:type="dxa" w:w="1728"/>
-          </w:tcPr>
-          <w:p>
-            <w:r>
               <w:t>张宇凡</w:t>
             </w:r>
           </w:p>
@@ -1421,58 +1265,6 @@
           <w:p>
             <w:r>
               <w:t>87.0</w:t>
-            </w:r>
-          </w:p>
-        </w:tc>
-        <w:tc>
-          <w:tcPr>
-            <w:tcW w:type="dxa" w:w="1728"/>
-          </w:tcPr>
-          <w:p>
-            <w:r>
-              <w:t>86.0</w:t>
-            </w:r>
-          </w:p>
-        </w:tc>
-      </w:tr>
-      <w:tr>
-        <w:tc>
-          <w:tcPr>
-            <w:tcW w:type="dxa" w:w="1728"/>
-          </w:tcPr>
-          <w:p>
-            <w:r>
-              <w:t>朱国煜</w:t>
-            </w:r>
-          </w:p>
-        </w:tc>
-        <w:tc>
-          <w:tcPr>
-            <w:tcW w:type="dxa" w:w="1728"/>
-          </w:tcPr>
-          <w:p>
-            <w:r>
-              <w:t>201906</w:t>
-            </w:r>
-          </w:p>
-        </w:tc>
-        <w:tc>
-          <w:tcPr>
-            <w:tcW w:type="dxa" w:w="1728"/>
-          </w:tcPr>
-          <w:p>
-            <w:r>
-              <w:t>94.0</w:t>
-            </w:r>
-          </w:p>
-        </w:tc>
-        <w:tc>
-          <w:tcPr>
-            <w:tcW w:type="dxa" w:w="1728"/>
-          </w:tcPr>
-          <w:p>
-            <w:r>
-              <w:t>97.0</w:t>
             </w:r>
           </w:p>
         </w:tc>
@@ -1546,7 +1338,7 @@
           </w:tcPr>
           <w:p>
             <w:r>
-              <w:t>颜宇晨</w:t>
+              <w:t>蔡奕扬</w:t>
             </w:r>
           </w:p>
         </w:tc>
@@ -1556,7 +1348,7 @@
           </w:tcPr>
           <w:p>
             <w:r>
-              <w:t>201904</w:t>
+              <w:t>201902</w:t>
             </w:r>
           </w:p>
         </w:tc>
@@ -1566,7 +1358,59 @@
           </w:tcPr>
           <w:p>
             <w:r>
-              <w:t>78.5</w:t>
+              <w:t>89.0</w:t>
+            </w:r>
+          </w:p>
+        </w:tc>
+        <w:tc>
+          <w:tcPr>
+            <w:tcW w:type="dxa" w:w="1728"/>
+          </w:tcPr>
+          <w:p>
+            <w:r>
+              <w:t>96.0</w:t>
+            </w:r>
+          </w:p>
+        </w:tc>
+        <w:tc>
+          <w:tcPr>
+            <w:tcW w:type="dxa" w:w="1728"/>
+          </w:tcPr>
+          <w:p>
+            <w:r>
+              <w:t>98.0</w:t>
+            </w:r>
+          </w:p>
+        </w:tc>
+      </w:tr>
+      <w:tr>
+        <w:tc>
+          <w:tcPr>
+            <w:tcW w:type="dxa" w:w="1728"/>
+          </w:tcPr>
+          <w:p>
+            <w:r>
+              <w:t>潘音琪</w:t>
+            </w:r>
+          </w:p>
+        </w:tc>
+        <w:tc>
+          <w:tcPr>
+            <w:tcW w:type="dxa" w:w="1728"/>
+          </w:tcPr>
+          <w:p>
+            <w:r>
+              <w:t>201936</w:t>
+            </w:r>
+          </w:p>
+        </w:tc>
+        <w:tc>
+          <w:tcPr>
+            <w:tcW w:type="dxa" w:w="1728"/>
+          </w:tcPr>
+          <w:p>
+            <w:r>
+              <w:t>88.5</w:t>
             </w:r>
           </w:p>
         </w:tc>
@@ -1586,59 +1430,7 @@
           </w:tcPr>
           <w:p>
             <w:r>
-              <w:t>84.0</w:t>
-            </w:r>
-          </w:p>
-        </w:tc>
-      </w:tr>
-      <w:tr>
-        <w:tc>
-          <w:tcPr>
-            <w:tcW w:type="dxa" w:w="1728"/>
-          </w:tcPr>
-          <w:p>
-            <w:r>
-              <w:t>罗倩霞</w:t>
-            </w:r>
-          </w:p>
-        </w:tc>
-        <w:tc>
-          <w:tcPr>
-            <w:tcW w:type="dxa" w:w="1728"/>
-          </w:tcPr>
-          <w:p>
-            <w:r>
-              <w:t>201924</w:t>
-            </w:r>
-          </w:p>
-        </w:tc>
-        <w:tc>
-          <w:tcPr>
-            <w:tcW w:type="dxa" w:w="1728"/>
-          </w:tcPr>
-          <w:p>
-            <w:r>
-              <w:t>91.0</w:t>
-            </w:r>
-          </w:p>
-        </w:tc>
-        <w:tc>
-          <w:tcPr>
-            <w:tcW w:type="dxa" w:w="1728"/>
-          </w:tcPr>
-          <w:p>
-            <w:r>
               <w:t>87.0</w:t>
-            </w:r>
-          </w:p>
-        </w:tc>
-        <w:tc>
-          <w:tcPr>
-            <w:tcW w:type="dxa" w:w="1728"/>
-          </w:tcPr>
-          <w:p>
-            <w:r>
-              <w:t>83.0</w:t>
             </w:r>
           </w:p>
         </w:tc>
@@ -1702,162 +1494,6 @@
           </w:tcPr>
           <w:p>
             <w:r>
-              <w:t>张晨阳</w:t>
-            </w:r>
-          </w:p>
-        </w:tc>
-        <w:tc>
-          <w:tcPr>
-            <w:tcW w:type="dxa" w:w="1728"/>
-          </w:tcPr>
-          <w:p>
-            <w:r>
-              <w:t>201901</w:t>
-            </w:r>
-          </w:p>
-        </w:tc>
-        <w:tc>
-          <w:tcPr>
-            <w:tcW w:type="dxa" w:w="1728"/>
-          </w:tcPr>
-          <w:p>
-            <w:r>
-              <w:t>96.5</w:t>
-            </w:r>
-          </w:p>
-        </w:tc>
-        <w:tc>
-          <w:tcPr>
-            <w:tcW w:type="dxa" w:w="1728"/>
-          </w:tcPr>
-          <w:p>
-            <w:r>
-              <w:t>68.0</w:t>
-            </w:r>
-          </w:p>
-        </w:tc>
-        <w:tc>
-          <w:tcPr>
-            <w:tcW w:type="dxa" w:w="1728"/>
-          </w:tcPr>
-          <w:p>
-            <w:r>
-              <w:t>78.0</w:t>
-            </w:r>
-          </w:p>
-        </w:tc>
-      </w:tr>
-      <w:tr>
-        <w:tc>
-          <w:tcPr>
-            <w:tcW w:type="dxa" w:w="1728"/>
-          </w:tcPr>
-          <w:p>
-            <w:r>
-              <w:t>蒋梓昊</w:t>
-            </w:r>
-          </w:p>
-        </w:tc>
-        <w:tc>
-          <w:tcPr>
-            <w:tcW w:type="dxa" w:w="1728"/>
-          </w:tcPr>
-          <w:p>
-            <w:r>
-              <w:t>201907</w:t>
-            </w:r>
-          </w:p>
-        </w:tc>
-        <w:tc>
-          <w:tcPr>
-            <w:tcW w:type="dxa" w:w="1728"/>
-          </w:tcPr>
-          <w:p>
-            <w:r>
-              <w:t>94.5</w:t>
-            </w:r>
-          </w:p>
-        </w:tc>
-        <w:tc>
-          <w:tcPr>
-            <w:tcW w:type="dxa" w:w="1728"/>
-          </w:tcPr>
-          <w:p>
-            <w:r>
-              <w:t>97.0</w:t>
-            </w:r>
-          </w:p>
-        </w:tc>
-        <w:tc>
-          <w:tcPr>
-            <w:tcW w:type="dxa" w:w="1728"/>
-          </w:tcPr>
-          <w:p>
-            <w:r>
-              <w:t>72.0</w:t>
-            </w:r>
-          </w:p>
-        </w:tc>
-      </w:tr>
-      <w:tr>
-        <w:tc>
-          <w:tcPr>
-            <w:tcW w:type="dxa" w:w="1728"/>
-          </w:tcPr>
-          <w:p>
-            <w:r>
-              <w:t>沈一凡</w:t>
-            </w:r>
-          </w:p>
-        </w:tc>
-        <w:tc>
-          <w:tcPr>
-            <w:tcW w:type="dxa" w:w="1728"/>
-          </w:tcPr>
-          <w:p>
-            <w:r>
-              <w:t>201911</w:t>
-            </w:r>
-          </w:p>
-        </w:tc>
-        <w:tc>
-          <w:tcPr>
-            <w:tcW w:type="dxa" w:w="1728"/>
-          </w:tcPr>
-          <w:p>
-            <w:r>
-              <w:t>92.5</w:t>
-            </w:r>
-          </w:p>
-        </w:tc>
-        <w:tc>
-          <w:tcPr>
-            <w:tcW w:type="dxa" w:w="1728"/>
-          </w:tcPr>
-          <w:p>
-            <w:r>
-              <w:t>95.0</w:t>
-            </w:r>
-          </w:p>
-        </w:tc>
-        <w:tc>
-          <w:tcPr>
-            <w:tcW w:type="dxa" w:w="1728"/>
-          </w:tcPr>
-          <w:p>
-            <w:r>
-              <w:t>69.0</w:t>
-            </w:r>
-          </w:p>
-        </w:tc>
-      </w:tr>
-      <w:tr>
-        <w:tc>
-          <w:tcPr>
-            <w:tcW w:type="dxa" w:w="1728"/>
-          </w:tcPr>
-          <w:p>
-            <w:r>
               <w:t>陈沫兰</w:t>
             </w:r>
           </w:p>
@@ -1899,6 +1535,162 @@
           <w:p>
             <w:r>
               <w:t>68.0</w:t>
+            </w:r>
+          </w:p>
+        </w:tc>
+      </w:tr>
+      <w:tr>
+        <w:tc>
+          <w:tcPr>
+            <w:tcW w:type="dxa" w:w="1728"/>
+          </w:tcPr>
+          <w:p>
+            <w:r>
+              <w:t>邹锐</w:t>
+            </w:r>
+          </w:p>
+        </w:tc>
+        <w:tc>
+          <w:tcPr>
+            <w:tcW w:type="dxa" w:w="1728"/>
+          </w:tcPr>
+          <w:p>
+            <w:r>
+              <w:t>201919</w:t>
+            </w:r>
+          </w:p>
+        </w:tc>
+        <w:tc>
+          <w:tcPr>
+            <w:tcW w:type="dxa" w:w="1728"/>
+          </w:tcPr>
+          <w:p>
+            <w:r>
+              <w:t>86.5</w:t>
+            </w:r>
+          </w:p>
+        </w:tc>
+        <w:tc>
+          <w:tcPr>
+            <w:tcW w:type="dxa" w:w="1728"/>
+          </w:tcPr>
+          <w:p>
+            <w:r>
+              <w:t>81.0</w:t>
+            </w:r>
+          </w:p>
+        </w:tc>
+        <w:tc>
+          <w:tcPr>
+            <w:tcW w:type="dxa" w:w="1728"/>
+          </w:tcPr>
+          <w:p>
+            <w:r>
+              <w:t>86.0</w:t>
+            </w:r>
+          </w:p>
+        </w:tc>
+      </w:tr>
+      <w:tr>
+        <w:tc>
+          <w:tcPr>
+            <w:tcW w:type="dxa" w:w="1728"/>
+          </w:tcPr>
+          <w:p>
+            <w:r>
+              <w:t>金佳琪</w:t>
+            </w:r>
+          </w:p>
+        </w:tc>
+        <w:tc>
+          <w:tcPr>
+            <w:tcW w:type="dxa" w:w="1728"/>
+          </w:tcPr>
+          <w:p>
+            <w:r>
+              <w:t>201937</w:t>
+            </w:r>
+          </w:p>
+        </w:tc>
+        <w:tc>
+          <w:tcPr>
+            <w:tcW w:type="dxa" w:w="1728"/>
+          </w:tcPr>
+          <w:p>
+            <w:r>
+              <w:t>86.0</w:t>
+            </w:r>
+          </w:p>
+        </w:tc>
+        <w:tc>
+          <w:tcPr>
+            <w:tcW w:type="dxa" w:w="1728"/>
+          </w:tcPr>
+          <w:p>
+            <w:r>
+              <w:t>88.0</w:t>
+            </w:r>
+          </w:p>
+        </w:tc>
+        <w:tc>
+          <w:tcPr>
+            <w:tcW w:type="dxa" w:w="1728"/>
+          </w:tcPr>
+          <w:p>
+            <w:r>
+              <w:t>90.0</w:t>
+            </w:r>
+          </w:p>
+        </w:tc>
+      </w:tr>
+      <w:tr>
+        <w:tc>
+          <w:tcPr>
+            <w:tcW w:type="dxa" w:w="1728"/>
+          </w:tcPr>
+          <w:p>
+            <w:r>
+              <w:t>周智宸</w:t>
+            </w:r>
+          </w:p>
+        </w:tc>
+        <w:tc>
+          <w:tcPr>
+            <w:tcW w:type="dxa" w:w="1728"/>
+          </w:tcPr>
+          <w:p>
+            <w:r>
+              <w:t>201909</w:t>
+            </w:r>
+          </w:p>
+        </w:tc>
+        <w:tc>
+          <w:tcPr>
+            <w:tcW w:type="dxa" w:w="1728"/>
+          </w:tcPr>
+          <w:p>
+            <w:r>
+              <w:t>85.0</w:t>
+            </w:r>
+          </w:p>
+        </w:tc>
+        <w:tc>
+          <w:tcPr>
+            <w:tcW w:type="dxa" w:w="1728"/>
+          </w:tcPr>
+          <w:p>
+            <w:r>
+              <w:t>68.0</w:t>
+            </w:r>
+          </w:p>
+        </w:tc>
+        <w:tc>
+          <w:tcPr>
+            <w:tcW w:type="dxa" w:w="1728"/>
+          </w:tcPr>
+          <w:p>
+            <w:r>
+              <w:t>92.0</w:t>
             </w:r>
           </w:p>
         </w:tc>
@@ -1962,7 +1754,7 @@
           </w:tcPr>
           <w:p>
             <w:r>
-              <w:t>沈琪</w:t>
+              <w:t>席庆</w:t>
             </w:r>
           </w:p>
         </w:tc>
@@ -1972,7 +1764,215 @@
           </w:tcPr>
           <w:p>
             <w:r>
-              <w:t>201935</w:t>
+              <w:t>201908</w:t>
+            </w:r>
+          </w:p>
+        </w:tc>
+        <w:tc>
+          <w:tcPr>
+            <w:tcW w:type="dxa" w:w="1728"/>
+          </w:tcPr>
+          <w:p>
+            <w:r>
+              <w:t>83.0</w:t>
+            </w:r>
+          </w:p>
+        </w:tc>
+        <w:tc>
+          <w:tcPr>
+            <w:tcW w:type="dxa" w:w="1728"/>
+          </w:tcPr>
+          <w:p>
+            <w:r>
+              <w:t>77.0</w:t>
+            </w:r>
+          </w:p>
+        </w:tc>
+        <w:tc>
+          <w:tcPr>
+            <w:tcW w:type="dxa" w:w="1728"/>
+          </w:tcPr>
+          <w:p>
+            <w:r>
+              <w:t>92.0</w:t>
+            </w:r>
+          </w:p>
+        </w:tc>
+      </w:tr>
+      <w:tr>
+        <w:tc>
+          <w:tcPr>
+            <w:tcW w:type="dxa" w:w="1728"/>
+          </w:tcPr>
+          <w:p>
+            <w:r>
+              <w:t>颜宇晨</w:t>
+            </w:r>
+          </w:p>
+        </w:tc>
+        <w:tc>
+          <w:tcPr>
+            <w:tcW w:type="dxa" w:w="1728"/>
+          </w:tcPr>
+          <w:p>
+            <w:r>
+              <w:t>201904</w:t>
+            </w:r>
+          </w:p>
+        </w:tc>
+        <w:tc>
+          <w:tcPr>
+            <w:tcW w:type="dxa" w:w="1728"/>
+          </w:tcPr>
+          <w:p>
+            <w:r>
+              <w:t>78.5</w:t>
+            </w:r>
+          </w:p>
+        </w:tc>
+        <w:tc>
+          <w:tcPr>
+            <w:tcW w:type="dxa" w:w="1728"/>
+          </w:tcPr>
+          <w:p>
+            <w:r>
+              <w:t>79.0</w:t>
+            </w:r>
+          </w:p>
+        </w:tc>
+        <w:tc>
+          <w:tcPr>
+            <w:tcW w:type="dxa" w:w="1728"/>
+          </w:tcPr>
+          <w:p>
+            <w:r>
+              <w:t>84.0</w:t>
+            </w:r>
+          </w:p>
+        </w:tc>
+      </w:tr>
+      <w:tr>
+        <w:tc>
+          <w:tcPr>
+            <w:tcW w:type="dxa" w:w="1728"/>
+          </w:tcPr>
+          <w:p>
+            <w:r>
+              <w:t>杨之文</w:t>
+            </w:r>
+          </w:p>
+        </w:tc>
+        <w:tc>
+          <w:tcPr>
+            <w:tcW w:type="dxa" w:w="1728"/>
+          </w:tcPr>
+          <w:p>
+            <w:r>
+              <w:t>201929</w:t>
+            </w:r>
+          </w:p>
+        </w:tc>
+        <w:tc>
+          <w:tcPr>
+            <w:tcW w:type="dxa" w:w="1728"/>
+          </w:tcPr>
+          <w:p>
+            <w:r>
+              <w:t>68.0</w:t>
+            </w:r>
+          </w:p>
+        </w:tc>
+        <w:tc>
+          <w:tcPr>
+            <w:tcW w:type="dxa" w:w="1728"/>
+          </w:tcPr>
+          <w:p>
+            <w:r>
+              <w:t>93.0</w:t>
+            </w:r>
+          </w:p>
+        </w:tc>
+        <w:tc>
+          <w:tcPr>
+            <w:tcW w:type="dxa" w:w="1728"/>
+          </w:tcPr>
+          <w:p>
+            <w:r>
+              <w:t>93.0</w:t>
+            </w:r>
+          </w:p>
+        </w:tc>
+      </w:tr>
+      <w:tr>
+        <w:tc>
+          <w:tcPr>
+            <w:tcW w:type="dxa" w:w="1728"/>
+          </w:tcPr>
+          <w:p>
+            <w:r>
+              <w:t>戴逸辰</w:t>
+            </w:r>
+          </w:p>
+        </w:tc>
+        <w:tc>
+          <w:tcPr>
+            <w:tcW w:type="dxa" w:w="1728"/>
+          </w:tcPr>
+          <w:p>
+            <w:r>
+              <w:t>201922</w:t>
+            </w:r>
+          </w:p>
+        </w:tc>
+        <w:tc>
+          <w:tcPr>
+            <w:tcW w:type="dxa" w:w="1728"/>
+          </w:tcPr>
+          <w:p>
+            <w:r>
+              <w:t>65.0</w:t>
+            </w:r>
+          </w:p>
+        </w:tc>
+        <w:tc>
+          <w:tcPr>
+            <w:tcW w:type="dxa" w:w="1728"/>
+          </w:tcPr>
+          <w:p>
+            <w:r>
+              <w:t>93.0</w:t>
+            </w:r>
+          </w:p>
+        </w:tc>
+        <w:tc>
+          <w:tcPr>
+            <w:tcW w:type="dxa" w:w="1728"/>
+          </w:tcPr>
+          <w:p>
+            <w:r>
+              <w:t>91.0</w:t>
+            </w:r>
+          </w:p>
+        </w:tc>
+      </w:tr>
+      <w:tr>
+        <w:tc>
+          <w:tcPr>
+            <w:tcW w:type="dxa" w:w="1728"/>
+          </w:tcPr>
+          <w:p>
+            <w:r>
+              <w:t>程梓涵</w:t>
+            </w:r>
+          </w:p>
+        </w:tc>
+        <w:tc>
+          <w:tcPr>
+            <w:tcW w:type="dxa" w:w="1728"/>
+          </w:tcPr>
+          <w:p>
+            <w:r>
+              <w:t>201938</w:t>
             </w:r>
           </w:p>
         </w:tc>
@@ -2014,7 +2014,7 @@
           </w:tcPr>
           <w:p>
             <w:r>
-              <w:t>程梓涵</w:t>
+              <w:t>沈琪</w:t>
             </w:r>
           </w:p>
         </w:tc>
@@ -2024,7 +2024,7 @@
           </w:tcPr>
           <w:p>
             <w:r>
-              <w:t>201938</w:t>
+              <w:t>201935</w:t>
             </w:r>
           </w:p>
         </w:tc>
@@ -2254,7 +2254,7 @@
           </w:tcPr>
           <w:p>
             <w:r>
-              <w:t>92.5</w:t>
+              <w:t>92.0</w:t>
             </w:r>
           </w:p>
         </w:tc>
@@ -2286,7 +2286,7 @@
           </w:tcPr>
           <w:p>
             <w:r>
-              <w:t>88.0</w:t>
+              <w:t>90.0</w:t>
             </w:r>
           </w:p>
         </w:tc>

</xml_diff>